<commit_message>
update documentation for 'service updates'
git-svn-id: https://xcmetadataservicestoolkit.googlecode.com/svn/branches/johns_perma_branch@1519 72d1a826-0e72-11de-b5bf-434079a3519f
</commit_message>
<xml_diff>
--- a/docs/MST User Manual.docx
+++ b/docs/MST User Manual.docx
@@ -1340,20 +1340,20 @@
     <w:p>
       <w:r>
         <w:tab/>
-        <w:t xml:space="preserve">Next, hover over “Configuration” in the main menu and select “Email Configuration” from the menu that drops down.  From this screen you can define the SMTP server that the MST should use to </w:t>
+        <w:t xml:space="preserve">Next, hover over “Configuration” in the main menu and select “Email Configuration” from the menu that drops down.  From this screen you can define the SMTP server that the MST should use to send email notifications.  Enter the location of the SMTP server </w:t>
+      </w:r>
+      <w:r>
+        <w:t>in the</w:t>
+      </w:r>
+      <w:r>
+        <w:t xml:space="preserve"> “Outgoing Mail Server”</w:t>
+      </w:r>
+      <w:r>
+        <w:t xml:space="preserve"> box.  The </w:t>
       </w:r>
       <w:r>
         <w:lastRenderedPageBreak/>
-        <w:t xml:space="preserve">send email notifications.  Enter the location of the SMTP server </w:t>
-      </w:r>
-      <w:r>
-        <w:t>in the</w:t>
-      </w:r>
-      <w:r>
-        <w:t xml:space="preserve"> “Outgoing Mail Server”</w:t>
-      </w:r>
-      <w:r>
-        <w:t xml:space="preserve"> box.  The “From Address” and “Password” are the credentials used to login to the account on the SMTP server which will send notifications, and the “Port Number” is the port on which the SMTP server can be accessed.  You can select the type of encryption the SMTP server uses from the “Encrypted Connection” dropdown, and enter the number of seconds the MST should wait for a response from the SMTP server before giving up in the “Timeout” box.  After all the information has been entered, click the “</w:t>
+        <w:t>“From Address” and “Password” are the credentials used to login to the account on the SMTP server which will send notifications, and the “Port Number” is the port on which the SMTP server can be accessed.  You can select the type of encryption the SMTP server uses from the “Encrypted Connection” dropdown, and enter the number of seconds the MST should wait for a response from the SMTP server before giving up in the “Timeout” box.  After all the information has been entered, click the “</w:t>
       </w:r>
       <w:r>
         <w:t xml:space="preserve">Update </w:t>
@@ -1505,7 +1505,6 @@
         </w:numPr>
       </w:pPr>
       <w:r>
-        <w:lastRenderedPageBreak/>
         <w:t>Users/Groups: The user can create new users and groups and can assign and revoke permissions from them.</w:t>
       </w:r>
     </w:p>
@@ -1518,6 +1517,7 @@
         </w:numPr>
       </w:pPr>
       <w:r>
+        <w:lastRenderedPageBreak/>
         <w:t>Configuration: The user can edit the information about the SMTP Server and LDAP Server used by the MST.</w:t>
       </w:r>
     </w:p>
@@ -1651,21 +1651,21 @@
     <w:p/>
     <w:p>
       <w:r>
+        <w:tab/>
+      </w:r>
+      <w:r>
+        <w:t>Only users with “Repository” permission can perform the actions described in this section.</w:t>
+      </w:r>
+      <w:r>
+        <w:t xml:space="preserve">  </w:t>
+      </w:r>
+    </w:p>
+    <w:p>
+      <w:pPr>
+        <w:ind w:firstLine="720"/>
+      </w:pPr>
+      <w:r>
         <w:lastRenderedPageBreak/>
-        <w:tab/>
-      </w:r>
-      <w:r>
-        <w:t>Only users with “Repository” permission can perform the actions described in this section.</w:t>
-      </w:r>
-      <w:r>
-        <w:t xml:space="preserve">  </w:t>
-      </w:r>
-    </w:p>
-    <w:p>
-      <w:pPr>
-        <w:ind w:firstLine="720"/>
-      </w:pPr>
-      <w:r>
         <w:t>The first step to processing data with the MST is to define the OAI repositories from which data will be harvested.</w:t>
       </w:r>
       <w:r>
@@ -1898,23 +1898,23 @@
         <w:t>scheduled harvest</w:t>
       </w:r>
       <w:r>
-        <w:t xml:space="preserve"> in the box on the left or leave it unchanged to accept the default name.  Optionally, an email address may be provided.  This address will be emailed with the results of each run </w:t>
+        <w:t xml:space="preserve"> in the box on the left or leave it unchanged to accept the default name.  Optionally, an email address may be provided.  This address will be emailed with the results of each run of the </w:t>
+      </w:r>
+      <w:r>
+        <w:t>scheduled harvest</w:t>
+      </w:r>
+      <w:r>
+        <w:t xml:space="preserve">.  Click “Finish” to add the new </w:t>
+      </w:r>
+      <w:r>
+        <w:t>scheduled harvest</w:t>
+      </w:r>
+      <w:r>
+        <w:t xml:space="preserve">, “Back to Step 1” to change </w:t>
       </w:r>
       <w:r>
         <w:lastRenderedPageBreak/>
-        <w:t xml:space="preserve">of the </w:t>
-      </w:r>
-      <w:r>
-        <w:t>scheduled harvest</w:t>
-      </w:r>
-      <w:r>
-        <w:t xml:space="preserve">.  Click “Finish” to add the new </w:t>
-      </w:r>
-      <w:r>
-        <w:t>scheduled harvest</w:t>
-      </w:r>
-      <w:r>
-        <w:t>, “Back to Step 1” to change answers on the previous page, or “Cancel” to return to the “</w:t>
+        <w:t>answers on the previous page, or “Cancel” to return to the “</w:t>
       </w:r>
       <w:r>
         <w:t xml:space="preserve">List </w:t>
@@ -2099,15 +2099,13 @@
         <w:t xml:space="preserve">metadata records </w:t>
       </w:r>
       <w:r>
-        <w:t xml:space="preserve">as input and produces a new set of output records based on the </w:t>
-      </w:r>
-      <w:proofErr w:type="spellStart"/>
-      <w:r>
-        <w:t>serivce’s</w:t>
-      </w:r>
-      <w:proofErr w:type="spellEnd"/>
-      <w:r>
-        <w:t xml:space="preserve"> unique functionality.  The new set of </w:t>
+        <w:t>as input and produces a new set of output records based on the ser</w:t>
+      </w:r>
+      <w:r>
+        <w:t>vi</w:t>
+      </w:r>
+      <w:r>
+        <w:t xml:space="preserve">ce’s unique functionality.  The new set of </w:t>
       </w:r>
       <w:r>
         <w:t>metadata records</w:t>
@@ -2275,7 +2273,6 @@
         </w:numPr>
       </w:pPr>
       <w:r>
-        <w:lastRenderedPageBreak/>
         <w:t>Navigate to the “Add Service” page in the “Services” tab.</w:t>
       </w:r>
     </w:p>
@@ -2288,6 +2285,7 @@
         </w:numPr>
       </w:pPr>
       <w:r>
+        <w:lastRenderedPageBreak/>
         <w:t>Select the configuration file that was contained in the downloaded .zip file from the dropdown and click “Add”.</w:t>
       </w:r>
     </w:p>
@@ -2301,18 +2299,23 @@
       </w:r>
       <w:bookmarkEnd w:id="10"/>
     </w:p>
-    <w:p/>
     <w:p>
       <w:pPr>
         <w:ind w:firstLine="720"/>
       </w:pPr>
-      <w:proofErr w:type="gramStart"/>
-      <w:r>
-        <w:t>The “All Services” page in the “Services” tab shows information on the services which have been added to the MST.</w:t>
-      </w:r>
-      <w:proofErr w:type="gramEnd"/>
-      <w:r>
-        <w:t xml:space="preserve">  This page shows the name of each service as well as its status and the URL of </w:t>
+    </w:p>
+    <w:p>
+      <w:pPr>
+        <w:ind w:firstLine="720"/>
+      </w:pPr>
+      <w:r>
+        <w:t xml:space="preserve">The “All Services” page in the “Services” tab shows information on </w:t>
+      </w:r>
+      <w:r>
+        <w:t>all</w:t>
+      </w:r>
+      <w:r>
+        <w:t xml:space="preserve"> services added to the MST.  This page shows the name of each service as well as its status and the URL of </w:t>
       </w:r>
       <w:r>
         <w:t>the</w:t>
@@ -2324,49 +2327,57 @@
         <w:t xml:space="preserve"> from which its output records can be harvested</w:t>
       </w:r>
       <w:r>
-        <w:t xml:space="preserve">.  Clicking on the name of a service allows you to reload the configuration file or specify a new configuration file in order to update a </w:t>
+        <w:t xml:space="preserve">.  </w:t>
+      </w:r>
+      <w:r>
+        <w:t xml:space="preserve">The “Service” and “Harvest Out” buttons download log files for the processing done by a </w:t>
       </w:r>
       <w:r>
         <w:t>metadata service</w:t>
       </w:r>
       <w:r>
-        <w:t xml:space="preserve">; merely editing the service’s files without reloading the configuration file will not change the version or configuration of a </w:t>
+        <w:t xml:space="preserve"> and the OAI repository of a </w:t>
       </w:r>
       <w:r>
         <w:t>metadata service</w:t>
       </w:r>
       <w:r>
-        <w:t xml:space="preserve"> used by the MST.</w:t>
-      </w:r>
-      <w:r>
-        <w:t xml:space="preserve">  The “Service” and “Harvest Out” buttons download log files for the processing done by a </w:t>
+        <w:t xml:space="preserve"> respectively.</w:t>
+      </w:r>
+    </w:p>
+    <w:p>
+      <w:pPr>
+        <w:ind w:firstLine="720"/>
+      </w:pPr>
+      <w:r>
+        <w:t xml:space="preserve"> </w:t>
+      </w:r>
+      <w:r>
+        <w:t xml:space="preserve">While a </w:t>
       </w:r>
       <w:r>
         <w:t>metadata service</w:t>
       </w:r>
       <w:r>
-        <w:t xml:space="preserve"> and the OAI repository of a </w:t>
+        <w:t xml:space="preserve"> is running, its name appears in the green “Process Description” box in the top right corner of the MST on every page.  If a </w:t>
       </w:r>
       <w:r>
         <w:t>metadata service</w:t>
       </w:r>
       <w:r>
-        <w:t xml:space="preserve"> respectively.</w:t>
-      </w:r>
-      <w:r>
-        <w:t xml:space="preserve">  Clicking “Delete” will remove a </w:t>
+        <w:t xml:space="preserve"> is running, clicking the “Pause” button will suspend it until the “Resume” button which replaces it is clicked.  While a </w:t>
       </w:r>
       <w:r>
         <w:t>metadata service</w:t>
       </w:r>
       <w:r>
-        <w:t xml:space="preserve"> and all records that </w:t>
+        <w:t xml:space="preserve"> is paused the MST will not run any other jobs, but pausing a job will free up resources for processes other than the MST running on the same server.  Clicking “Abort” will cause the </w:t>
       </w:r>
       <w:r>
         <w:t>metadata service</w:t>
       </w:r>
       <w:r>
-        <w:t xml:space="preserve"> produced from the MST.</w:t>
+        <w:t xml:space="preserve"> to stop running and the MST will then begin the next job.</w:t>
       </w:r>
     </w:p>
     <w:p>
@@ -2374,31 +2385,50 @@
         <w:ind w:firstLine="720"/>
       </w:pPr>
       <w:r>
-        <w:t xml:space="preserve">While a </w:t>
-      </w:r>
-      <w:r>
-        <w:t>metadata service</w:t>
-      </w:r>
-      <w:r>
-        <w:t xml:space="preserve"> is running, its name appears in the green “Process Description” box in the top right corner of the MST on every page.  If a </w:t>
-      </w:r>
-      <w:r>
-        <w:t>metadata service</w:t>
-      </w:r>
-      <w:r>
-        <w:t xml:space="preserve"> is running, clicking the “Pause” button will suspend it until the “Resume” button which replaces it is clicked.  While a </w:t>
-      </w:r>
-      <w:r>
-        <w:t>metadata service</w:t>
-      </w:r>
-      <w:r>
-        <w:t xml:space="preserve"> is paused the MST will not run any other jobs, but pausing a job will free up resources for processes other than the MST running on the same server.  Clicking “Abort” will cause the </w:t>
-      </w:r>
-      <w:r>
-        <w:t>metadata service</w:t>
-      </w:r>
-      <w:r>
-        <w:t xml:space="preserve"> to stop running and the MST will then begin the next job.</w:t>
+        <w:t xml:space="preserve">To update a service with a later version, </w:t>
+      </w:r>
+      <w:r>
+        <w:t xml:space="preserve">with the MST in a stable state, </w:t>
+      </w:r>
+      <w:r>
+        <w:t>stop the Tomcat Server.</w:t>
+      </w:r>
+      <w:r>
+        <w:t xml:space="preserve"> Individual files can be replaced as needed in the service’s installation directory</w:t>
+      </w:r>
+      <w:r>
+        <w:t xml:space="preserve"> in</w:t>
+      </w:r>
+      <w:r>
+        <w:t xml:space="preserve"> MST-instances/</w:t>
+      </w:r>
+      <w:proofErr w:type="spellStart"/>
+      <w:r>
+        <w:t>MetadataServicesToolkit</w:t>
+      </w:r>
+      <w:proofErr w:type="spellEnd"/>
+      <w:r>
+        <w:t>/services/&lt;your-service&gt;.  Restart the Tomcat Server. When the MST restarts it checks each installed service and checks the timestamps of the service’s *</w:t>
+      </w:r>
+      <w:r>
+        <w:t>.jar, *.class, *</w:t>
+      </w:r>
+      <w:r>
+        <w:t>.</w:t>
+      </w:r>
+      <w:proofErr w:type="spellStart"/>
+      <w:r>
+        <w:t>xccfg</w:t>
+      </w:r>
+      <w:proofErr w:type="spellEnd"/>
+      <w:r>
+        <w:t xml:space="preserve"> and </w:t>
+      </w:r>
+      <w:r>
+        <w:t>*.properties</w:t>
+      </w:r>
+      <w:r>
+        <w:t xml:space="preserve"> files.  If it finds an updated file time, it reprocesses the service’s files.</w:t>
       </w:r>
     </w:p>
     <w:p>
@@ -3099,7 +3129,7 @@
             <w:noProof/>
             <w:sz w:val="20"/>
           </w:rPr>
-          <w:t>11</w:t>
+          <w:t>10</w:t>
         </w:r>
         <w:r>
           <w:rPr>
@@ -4420,7 +4450,7 @@
 </file>
 
 <file path=customXml/itemProps1.xml><?xml version="1.0" encoding="utf-8"?>
-<ds:datastoreItem xmlns:ds="http://schemas.openxmlformats.org/officeDocument/2006/customXml" ds:itemID="{4193F13D-B82D-4D39-B1A8-488046B8E42E}">
+<ds:datastoreItem xmlns:ds="http://schemas.openxmlformats.org/officeDocument/2006/customXml" ds:itemID="{047F0DAD-A08F-4FDE-9662-2429F018279A}">
   <ds:schemaRefs>
     <ds:schemaRef ds:uri="http://schemas.openxmlformats.org/officeDocument/2006/bibliography"/>
   </ds:schemaRefs>

</xml_diff>

<commit_message>
reversing previous merge (my merge tool messed up)
git-svn-id: https://xcmetadataservicestoolkit.googlecode.com/svn/branches/bens_perma_branch@1605 72d1a826-0e72-11de-b5bf-434079a3519f
</commit_message>
<xml_diff>
--- a/docs/MST User Manual.docx
+++ b/docs/MST User Manual.docx
@@ -1340,7 +1340,11 @@
     <w:p>
       <w:r>
         <w:tab/>
-        <w:t xml:space="preserve">Next, hover over “Configuration” in the main menu and select “Email Configuration” from the menu that drops down.  From this screen you can define the SMTP server that the MST should use to send email notifications.  Enter the location of the SMTP server </w:t>
+        <w:t xml:space="preserve">Next, hover over “Configuration” in the main menu and select “Email Configuration” from the menu that drops down.  From this screen you can define the SMTP server that the MST should use to </w:t>
+      </w:r>
+      <w:r>
+        <w:lastRenderedPageBreak/>
+        <w:t xml:space="preserve">send email notifications.  Enter the location of the SMTP server </w:t>
       </w:r>
       <w:r>
         <w:t>in the</w:t>
@@ -1349,11 +1353,7 @@
         <w:t xml:space="preserve"> “Outgoing Mail Server”</w:t>
       </w:r>
       <w:r>
-        <w:t xml:space="preserve"> box.  The </w:t>
-      </w:r>
-      <w:r>
-        <w:lastRenderedPageBreak/>
-        <w:t>“From Address” and “Password” are the credentials used to login to the account on the SMTP server which will send notifications, and the “Port Number” is the port on which the SMTP server can be accessed.  You can select the type of encryption the SMTP server uses from the “Encrypted Connection” dropdown, and enter the number of seconds the MST should wait for a response from the SMTP server before giving up in the “Timeout” box.  After all the information has been entered, click the “</w:t>
+        <w:t xml:space="preserve"> box.  The “From Address” and “Password” are the credentials used to login to the account on the SMTP server which will send notifications, and the “Port Number” is the port on which the SMTP server can be accessed.  You can select the type of encryption the SMTP server uses from the “Encrypted Connection” dropdown, and enter the number of seconds the MST should wait for a response from the SMTP server before giving up in the “Timeout” box.  After all the information has been entered, click the “</w:t>
       </w:r>
       <w:r>
         <w:t xml:space="preserve">Update </w:t>
@@ -1505,6 +1505,7 @@
         </w:numPr>
       </w:pPr>
       <w:r>
+        <w:lastRenderedPageBreak/>
         <w:t>Users/Groups: The user can create new users and groups and can assign and revoke permissions from them.</w:t>
       </w:r>
     </w:p>
@@ -1517,7 +1518,6 @@
         </w:numPr>
       </w:pPr>
       <w:r>
-        <w:lastRenderedPageBreak/>
         <w:t>Configuration: The user can edit the information about the SMTP Server and LDAP Server used by the MST.</w:t>
       </w:r>
     </w:p>
@@ -1651,6 +1651,7 @@
     <w:p/>
     <w:p>
       <w:r>
+        <w:lastRenderedPageBreak/>
         <w:tab/>
       </w:r>
       <w:r>
@@ -1665,7 +1666,6 @@
         <w:ind w:firstLine="720"/>
       </w:pPr>
       <w:r>
-        <w:lastRenderedPageBreak/>
         <w:t>The first step to processing data with the MST is to define the OAI repositories from which data will be harvested.</w:t>
       </w:r>
       <w:r>
@@ -1898,7 +1898,11 @@
         <w:t>scheduled harvest</w:t>
       </w:r>
       <w:r>
-        <w:t xml:space="preserve"> in the box on the left or leave it unchanged to accept the default name.  Optionally, an email address may be provided.  This address will be emailed with the results of each run of the </w:t>
+        <w:t xml:space="preserve"> in the box on the left or leave it unchanged to accept the default name.  Optionally, an email address may be provided.  This address will be emailed with the results of each run </w:t>
+      </w:r>
+      <w:r>
+        <w:lastRenderedPageBreak/>
+        <w:t xml:space="preserve">of the </w:t>
       </w:r>
       <w:r>
         <w:t>scheduled harvest</w:t>
@@ -1910,11 +1914,7 @@
         <w:t>scheduled harvest</w:t>
       </w:r>
       <w:r>
-        <w:t xml:space="preserve">, “Back to Step 1” to change </w:t>
-      </w:r>
-      <w:r>
-        <w:lastRenderedPageBreak/>
-        <w:t>answers on the previous page, or “Cancel” to return to the “</w:t>
+        <w:t>, “Back to Step 1” to change answers on the previous page, or “Cancel” to return to the “</w:t>
       </w:r>
       <w:r>
         <w:t xml:space="preserve">List </w:t>
@@ -2099,13 +2099,15 @@
         <w:t xml:space="preserve">metadata records </w:t>
       </w:r>
       <w:r>
-        <w:t>as input and produces a new set of output records based on the ser</w:t>
-      </w:r>
-      <w:r>
-        <w:t>vi</w:t>
-      </w:r>
-      <w:r>
-        <w:t xml:space="preserve">ce’s unique functionality.  The new set of </w:t>
+        <w:t xml:space="preserve">as input and produces a new set of output records based on the </w:t>
+      </w:r>
+      <w:proofErr w:type="spellStart"/>
+      <w:r>
+        <w:t>serivce’s</w:t>
+      </w:r>
+      <w:proofErr w:type="spellEnd"/>
+      <w:r>
+        <w:t xml:space="preserve"> unique functionality.  The new set of </w:t>
       </w:r>
       <w:r>
         <w:t>metadata records</w:t>
@@ -2273,6 +2275,7 @@
         </w:numPr>
       </w:pPr>
       <w:r>
+        <w:lastRenderedPageBreak/>
         <w:t>Navigate to the “Add Service” page in the “Services” tab.</w:t>
       </w:r>
     </w:p>
@@ -2285,7 +2288,6 @@
         </w:numPr>
       </w:pPr>
       <w:r>
-        <w:lastRenderedPageBreak/>
         <w:t>Select the configuration file that was contained in the downloaded .zip file from the dropdown and click “Add”.</w:t>
       </w:r>
     </w:p>
@@ -2299,136 +2301,104 @@
       </w:r>
       <w:bookmarkEnd w:id="10"/>
     </w:p>
+    <w:p/>
     <w:p>
       <w:pPr>
         <w:ind w:firstLine="720"/>
       </w:pPr>
+      <w:proofErr w:type="gramStart"/>
+      <w:r>
+        <w:t>The “All Services” page in the “Services” tab shows information on the services which have been added to the MST.</w:t>
+      </w:r>
+      <w:proofErr w:type="gramEnd"/>
+      <w:r>
+        <w:t xml:space="preserve">  This page shows the name of each service as well as its status and the URL of </w:t>
+      </w:r>
+      <w:r>
+        <w:t>the</w:t>
+      </w:r>
+      <w:r>
+        <w:t xml:space="preserve"> OAI repository</w:t>
+      </w:r>
+      <w:r>
+        <w:t xml:space="preserve"> from which its output records can be harvested</w:t>
+      </w:r>
+      <w:r>
+        <w:t xml:space="preserve">.  Clicking on the name of a service allows you to reload the configuration file or specify a new configuration file in order to update a </w:t>
+      </w:r>
+      <w:r>
+        <w:t>metadata service</w:t>
+      </w:r>
+      <w:r>
+        <w:t xml:space="preserve">; merely editing the service’s files without reloading the configuration file will not change the version or configuration of a </w:t>
+      </w:r>
+      <w:r>
+        <w:t>metadata service</w:t>
+      </w:r>
+      <w:r>
+        <w:t xml:space="preserve"> used by the MST.</w:t>
+      </w:r>
+      <w:r>
+        <w:t xml:space="preserve">  The “Service” and “Harvest Out” buttons download log files for the processing done by a </w:t>
+      </w:r>
+      <w:r>
+        <w:t>metadata service</w:t>
+      </w:r>
+      <w:r>
+        <w:t xml:space="preserve"> and the OAI repository of a </w:t>
+      </w:r>
+      <w:r>
+        <w:t>metadata service</w:t>
+      </w:r>
+      <w:r>
+        <w:t xml:space="preserve"> respectively.</w:t>
+      </w:r>
+      <w:r>
+        <w:t xml:space="preserve">  Clicking “Delete” will remove a </w:t>
+      </w:r>
+      <w:r>
+        <w:t>metadata service</w:t>
+      </w:r>
+      <w:r>
+        <w:t xml:space="preserve"> and all records that </w:t>
+      </w:r>
+      <w:r>
+        <w:t>metadata service</w:t>
+      </w:r>
+      <w:r>
+        <w:t xml:space="preserve"> produced from the MST.</w:t>
+      </w:r>
     </w:p>
     <w:p>
       <w:pPr>
         <w:ind w:firstLine="720"/>
       </w:pPr>
       <w:r>
-        <w:t xml:space="preserve">The “All Services” page in the “Services” tab shows information on </w:t>
-      </w:r>
-      <w:r>
-        <w:t>all</w:t>
-      </w:r>
-      <w:r>
-        <w:t xml:space="preserve"> services added to the MST.  This page shows the name of each service as well as its status and the URL of </w:t>
-      </w:r>
-      <w:r>
-        <w:t>the</w:t>
-      </w:r>
-      <w:r>
-        <w:t xml:space="preserve"> OAI repository</w:t>
-      </w:r>
-      <w:r>
-        <w:t xml:space="preserve"> from which its output records can be harvested</w:t>
-      </w:r>
-      <w:r>
-        <w:t xml:space="preserve">.  </w:t>
-      </w:r>
-      <w:r>
-        <w:t xml:space="preserve">The “Service” and “Harvest Out” buttons download log files for the processing done by a </w:t>
+        <w:t xml:space="preserve">While a </w:t>
       </w:r>
       <w:r>
         <w:t>metadata service</w:t>
       </w:r>
       <w:r>
-        <w:t xml:space="preserve"> and the OAI repository of a </w:t>
+        <w:t xml:space="preserve"> is running, its name appears in the green “Process Description” box in the top right corner of the MST on every page.  If a </w:t>
       </w:r>
       <w:r>
         <w:t>metadata service</w:t>
       </w:r>
       <w:r>
-        <w:t xml:space="preserve"> respectively.</w:t>
-      </w:r>
-    </w:p>
-    <w:p>
-      <w:pPr>
-        <w:ind w:firstLine="720"/>
-      </w:pPr>
-      <w:r>
-        <w:t xml:space="preserve"> </w:t>
-      </w:r>
-      <w:r>
-        <w:t xml:space="preserve">While a </w:t>
+        <w:t xml:space="preserve"> is running, clicking the “Pause” button will suspend it until the “Resume” button which replaces it is clicked.  While a </w:t>
       </w:r>
       <w:r>
         <w:t>metadata service</w:t>
       </w:r>
       <w:r>
-        <w:t xml:space="preserve"> is running, its name appears in the green “Process Description” box in the top right corner of the MST on every page.  If a </w:t>
+        <w:t xml:space="preserve"> is paused the MST will not run any other jobs, but pausing a job will free up resources for processes other than the MST running on the same server.  Clicking “Abort” will cause the </w:t>
       </w:r>
       <w:r>
         <w:t>metadata service</w:t>
       </w:r>
       <w:r>
-        <w:t xml:space="preserve"> is running, clicking the “Pause” button will suspend it until the “Resume” button which replaces it is clicked.  While a </w:t>
-      </w:r>
-      <w:r>
-        <w:t>metadata service</w:t>
-      </w:r>
-      <w:r>
-        <w:t xml:space="preserve"> is paused the MST will not run any other jobs, but pausing a job will free up resources for processes other than the MST running on the same server.  Clicking “Abort” will cause the </w:t>
-      </w:r>
-      <w:r>
-        <w:t>metadata service</w:t>
-      </w:r>
-      <w:r>
         <w:t xml:space="preserve"> to stop running and the MST will then begin the next job.</w:t>
-      </w:r>
-    </w:p>
-    <w:p>
-      <w:pPr>
-        <w:ind w:firstLine="720"/>
-      </w:pPr>
-      <w:r>
-        <w:t xml:space="preserve">To update a service with a later version, </w:t>
-      </w:r>
-      <w:r>
-        <w:t xml:space="preserve">with the MST in a stable state, </w:t>
-      </w:r>
-      <w:r>
-        <w:t>stop the Tomcat Server.</w:t>
-      </w:r>
-      <w:r>
-        <w:t xml:space="preserve"> Individual files can be replaced as needed in the service’s installation directory</w:t>
-      </w:r>
-      <w:r>
-        <w:t xml:space="preserve"> in</w:t>
-      </w:r>
-      <w:r>
-        <w:t xml:space="preserve"> MST-instances/</w:t>
-      </w:r>
-      <w:proofErr w:type="spellStart"/>
-      <w:r>
-        <w:t>MetadataServicesToolkit</w:t>
-      </w:r>
-      <w:proofErr w:type="spellEnd"/>
-      <w:r>
-        <w:t>/services/&lt;your-service&gt;.  Restart the Tomcat Server. When the MST restarts it checks each installed service and checks the timestamps of the service’s *</w:t>
-      </w:r>
-      <w:r>
-        <w:t>.jar, *.class, *</w:t>
-      </w:r>
-      <w:r>
-        <w:t>.</w:t>
-      </w:r>
-      <w:proofErr w:type="spellStart"/>
-      <w:r>
-        <w:t>xccfg</w:t>
-      </w:r>
-      <w:proofErr w:type="spellEnd"/>
-      <w:r>
-        <w:t xml:space="preserve"> and </w:t>
-      </w:r>
-      <w:r>
-        <w:t>*.properties</w:t>
-      </w:r>
-      <w:r>
-        <w:t xml:space="preserve"> files.  If it finds an updated file time, it reprocesses the service’s files.</w:t>
       </w:r>
     </w:p>
     <w:p>
@@ -3129,7 +3099,7 @@
             <w:noProof/>
             <w:sz w:val="20"/>
           </w:rPr>
-          <w:t>10</w:t>
+          <w:t>11</w:t>
         </w:r>
         <w:r>
           <w:rPr>
@@ -4450,7 +4420,7 @@
 </file>
 
 <file path=customXml/itemProps1.xml><?xml version="1.0" encoding="utf-8"?>
-<ds:datastoreItem xmlns:ds="http://schemas.openxmlformats.org/officeDocument/2006/customXml" ds:itemID="{047F0DAD-A08F-4FDE-9662-2429F018279A}">
+<ds:datastoreItem xmlns:ds="http://schemas.openxmlformats.org/officeDocument/2006/customXml" ds:itemID="{4193F13D-B82D-4D39-B1A8-488046B8E42E}">
   <ds:schemaRefs>
     <ds:schemaRef ds:uri="http://schemas.openxmlformats.org/officeDocument/2006/bibliography"/>
   </ds:schemaRefs>

</xml_diff>

<commit_message>
merging 0.3.x again (properly this time)
git-svn-id: https://xcmetadataservicestoolkit.googlecode.com/svn/branches/bens_perma_branch@1606 72d1a826-0e72-11de-b5bf-434079a3519f
</commit_message>
<xml_diff>
--- a/docs/MST User Manual.docx
+++ b/docs/MST User Manual.docx
@@ -1340,20 +1340,20 @@
     <w:p>
       <w:r>
         <w:tab/>
-        <w:t xml:space="preserve">Next, hover over “Configuration” in the main menu and select “Email Configuration” from the menu that drops down.  From this screen you can define the SMTP server that the MST should use to </w:t>
+        <w:t xml:space="preserve">Next, hover over “Configuration” in the main menu and select “Email Configuration” from the menu that drops down.  From this screen you can define the SMTP server that the MST should use to send email notifications.  Enter the location of the SMTP server </w:t>
+      </w:r>
+      <w:r>
+        <w:t>in the</w:t>
+      </w:r>
+      <w:r>
+        <w:t xml:space="preserve"> “Outgoing Mail Server”</w:t>
+      </w:r>
+      <w:r>
+        <w:t xml:space="preserve"> box.  The </w:t>
       </w:r>
       <w:r>
         <w:lastRenderedPageBreak/>
-        <w:t xml:space="preserve">send email notifications.  Enter the location of the SMTP server </w:t>
-      </w:r>
-      <w:r>
-        <w:t>in the</w:t>
-      </w:r>
-      <w:r>
-        <w:t xml:space="preserve"> “Outgoing Mail Server”</w:t>
-      </w:r>
-      <w:r>
-        <w:t xml:space="preserve"> box.  The “From Address” and “Password” are the credentials used to login to the account on the SMTP server which will send notifications, and the “Port Number” is the port on which the SMTP server can be accessed.  You can select the type of encryption the SMTP server uses from the “Encrypted Connection” dropdown, and enter the number of seconds the MST should wait for a response from the SMTP server before giving up in the “Timeout” box.  After all the information has been entered, click the “</w:t>
+        <w:t>“From Address” and “Password” are the credentials used to login to the account on the SMTP server which will send notifications, and the “Port Number” is the port on which the SMTP server can be accessed.  You can select the type of encryption the SMTP server uses from the “Encrypted Connection” dropdown, and enter the number of seconds the MST should wait for a response from the SMTP server before giving up in the “Timeout” box.  After all the information has been entered, click the “</w:t>
       </w:r>
       <w:r>
         <w:t xml:space="preserve">Update </w:t>
@@ -1505,7 +1505,6 @@
         </w:numPr>
       </w:pPr>
       <w:r>
-        <w:lastRenderedPageBreak/>
         <w:t>Users/Groups: The user can create new users and groups and can assign and revoke permissions from them.</w:t>
       </w:r>
     </w:p>
@@ -1518,6 +1517,7 @@
         </w:numPr>
       </w:pPr>
       <w:r>
+        <w:lastRenderedPageBreak/>
         <w:t>Configuration: The user can edit the information about the SMTP Server and LDAP Server used by the MST.</w:t>
       </w:r>
     </w:p>
@@ -1651,21 +1651,21 @@
     <w:p/>
     <w:p>
       <w:r>
+        <w:tab/>
+      </w:r>
+      <w:r>
+        <w:t>Only users with “Repository” permission can perform the actions described in this section.</w:t>
+      </w:r>
+      <w:r>
+        <w:t xml:space="preserve">  </w:t>
+      </w:r>
+    </w:p>
+    <w:p>
+      <w:pPr>
+        <w:ind w:firstLine="720"/>
+      </w:pPr>
+      <w:r>
         <w:lastRenderedPageBreak/>
-        <w:tab/>
-      </w:r>
-      <w:r>
-        <w:t>Only users with “Repository” permission can perform the actions described in this section.</w:t>
-      </w:r>
-      <w:r>
-        <w:t xml:space="preserve">  </w:t>
-      </w:r>
-    </w:p>
-    <w:p>
-      <w:pPr>
-        <w:ind w:firstLine="720"/>
-      </w:pPr>
-      <w:r>
         <w:t>The first step to processing data with the MST is to define the OAI repositories from which data will be harvested.</w:t>
       </w:r>
       <w:r>
@@ -1898,23 +1898,23 @@
         <w:t>scheduled harvest</w:t>
       </w:r>
       <w:r>
-        <w:t xml:space="preserve"> in the box on the left or leave it unchanged to accept the default name.  Optionally, an email address may be provided.  This address will be emailed with the results of each run </w:t>
+        <w:t xml:space="preserve"> in the box on the left or leave it unchanged to accept the default name.  Optionally, an email address may be provided.  This address will be emailed with the results of each run of the </w:t>
+      </w:r>
+      <w:r>
+        <w:t>scheduled harvest</w:t>
+      </w:r>
+      <w:r>
+        <w:t xml:space="preserve">.  Click “Finish” to add the new </w:t>
+      </w:r>
+      <w:r>
+        <w:t>scheduled harvest</w:t>
+      </w:r>
+      <w:r>
+        <w:t xml:space="preserve">, “Back to Step 1” to change </w:t>
       </w:r>
       <w:r>
         <w:lastRenderedPageBreak/>
-        <w:t xml:space="preserve">of the </w:t>
-      </w:r>
-      <w:r>
-        <w:t>scheduled harvest</w:t>
-      </w:r>
-      <w:r>
-        <w:t xml:space="preserve">.  Click “Finish” to add the new </w:t>
-      </w:r>
-      <w:r>
-        <w:t>scheduled harvest</w:t>
-      </w:r>
-      <w:r>
-        <w:t>, “Back to Step 1” to change answers on the previous page, or “Cancel” to return to the “</w:t>
+        <w:t>answers on the previous page, or “Cancel” to return to the “</w:t>
       </w:r>
       <w:r>
         <w:t xml:space="preserve">List </w:t>
@@ -2099,15 +2099,13 @@
         <w:t xml:space="preserve">metadata records </w:t>
       </w:r>
       <w:r>
-        <w:t xml:space="preserve">as input and produces a new set of output records based on the </w:t>
-      </w:r>
-      <w:proofErr w:type="spellStart"/>
-      <w:r>
-        <w:t>serivce’s</w:t>
-      </w:r>
-      <w:proofErr w:type="spellEnd"/>
-      <w:r>
-        <w:t xml:space="preserve"> unique functionality.  The new set of </w:t>
+        <w:t>as input and produces a new set of output records based on the ser</w:t>
+      </w:r>
+      <w:r>
+        <w:t>vi</w:t>
+      </w:r>
+      <w:r>
+        <w:t xml:space="preserve">ce’s unique functionality.  The new set of </w:t>
       </w:r>
       <w:r>
         <w:t>metadata records</w:t>
@@ -2275,7 +2273,6 @@
         </w:numPr>
       </w:pPr>
       <w:r>
-        <w:lastRenderedPageBreak/>
         <w:t>Navigate to the “Add Service” page in the “Services” tab.</w:t>
       </w:r>
     </w:p>
@@ -2288,6 +2285,7 @@
         </w:numPr>
       </w:pPr>
       <w:r>
+        <w:lastRenderedPageBreak/>
         <w:t>Select the configuration file that was contained in the downloaded .zip file from the dropdown and click “Add”.</w:t>
       </w:r>
     </w:p>
@@ -2301,18 +2299,23 @@
       </w:r>
       <w:bookmarkEnd w:id="10"/>
     </w:p>
-    <w:p/>
     <w:p>
       <w:pPr>
         <w:ind w:firstLine="720"/>
       </w:pPr>
-      <w:proofErr w:type="gramStart"/>
-      <w:r>
-        <w:t>The “All Services” page in the “Services” tab shows information on the services which have been added to the MST.</w:t>
-      </w:r>
-      <w:proofErr w:type="gramEnd"/>
-      <w:r>
-        <w:t xml:space="preserve">  This page shows the name of each service as well as its status and the URL of </w:t>
+    </w:p>
+    <w:p>
+      <w:pPr>
+        <w:ind w:firstLine="720"/>
+      </w:pPr>
+      <w:r>
+        <w:t xml:space="preserve">The “All Services” page in the “Services” tab shows information on </w:t>
+      </w:r>
+      <w:r>
+        <w:t>all</w:t>
+      </w:r>
+      <w:r>
+        <w:t xml:space="preserve"> services added to the MST.  This page shows the name of each service as well as its status and the URL of </w:t>
       </w:r>
       <w:r>
         <w:t>the</w:t>
@@ -2324,49 +2327,57 @@
         <w:t xml:space="preserve"> from which its output records can be harvested</w:t>
       </w:r>
       <w:r>
-        <w:t xml:space="preserve">.  Clicking on the name of a service allows you to reload the configuration file or specify a new configuration file in order to update a </w:t>
+        <w:t xml:space="preserve">.  </w:t>
+      </w:r>
+      <w:r>
+        <w:t xml:space="preserve">The “Service” and “Harvest Out” buttons download log files for the processing done by a </w:t>
       </w:r>
       <w:r>
         <w:t>metadata service</w:t>
       </w:r>
       <w:r>
-        <w:t xml:space="preserve">; merely editing the service’s files without reloading the configuration file will not change the version or configuration of a </w:t>
+        <w:t xml:space="preserve"> and the OAI repository of a </w:t>
       </w:r>
       <w:r>
         <w:t>metadata service</w:t>
       </w:r>
       <w:r>
-        <w:t xml:space="preserve"> used by the MST.</w:t>
-      </w:r>
-      <w:r>
-        <w:t xml:space="preserve">  The “Service” and “Harvest Out” buttons download log files for the processing done by a </w:t>
+        <w:t xml:space="preserve"> respectively.</w:t>
+      </w:r>
+    </w:p>
+    <w:p>
+      <w:pPr>
+        <w:ind w:firstLine="720"/>
+      </w:pPr>
+      <w:r>
+        <w:t xml:space="preserve"> </w:t>
+      </w:r>
+      <w:r>
+        <w:t xml:space="preserve">While a </w:t>
       </w:r>
       <w:r>
         <w:t>metadata service</w:t>
       </w:r>
       <w:r>
-        <w:t xml:space="preserve"> and the OAI repository of a </w:t>
+        <w:t xml:space="preserve"> is running, its name appears in the green “Process Description” box in the top right corner of the MST on every page.  If a </w:t>
       </w:r>
       <w:r>
         <w:t>metadata service</w:t>
       </w:r>
       <w:r>
-        <w:t xml:space="preserve"> respectively.</w:t>
-      </w:r>
-      <w:r>
-        <w:t xml:space="preserve">  Clicking “Delete” will remove a </w:t>
+        <w:t xml:space="preserve"> is running, clicking the “Pause” button will suspend it until the “Resume” button which replaces it is clicked.  While a </w:t>
       </w:r>
       <w:r>
         <w:t>metadata service</w:t>
       </w:r>
       <w:r>
-        <w:t xml:space="preserve"> and all records that </w:t>
+        <w:t xml:space="preserve"> is paused the MST will not run any other jobs, but pausing a job will free up resources for processes other than the MST running on the same server.  Clicking “Abort” will cause the </w:t>
       </w:r>
       <w:r>
         <w:t>metadata service</w:t>
       </w:r>
       <w:r>
-        <w:t xml:space="preserve"> produced from the MST.</w:t>
+        <w:t xml:space="preserve"> to stop running and the MST will then begin the next job.</w:t>
       </w:r>
     </w:p>
     <w:p>
@@ -2374,31 +2385,50 @@
         <w:ind w:firstLine="720"/>
       </w:pPr>
       <w:r>
-        <w:t xml:space="preserve">While a </w:t>
-      </w:r>
-      <w:r>
-        <w:t>metadata service</w:t>
-      </w:r>
-      <w:r>
-        <w:t xml:space="preserve"> is running, its name appears in the green “Process Description” box in the top right corner of the MST on every page.  If a </w:t>
-      </w:r>
-      <w:r>
-        <w:t>metadata service</w:t>
-      </w:r>
-      <w:r>
-        <w:t xml:space="preserve"> is running, clicking the “Pause” button will suspend it until the “Resume” button which replaces it is clicked.  While a </w:t>
-      </w:r>
-      <w:r>
-        <w:t>metadata service</w:t>
-      </w:r>
-      <w:r>
-        <w:t xml:space="preserve"> is paused the MST will not run any other jobs, but pausing a job will free up resources for processes other than the MST running on the same server.  Clicking “Abort” will cause the </w:t>
-      </w:r>
-      <w:r>
-        <w:t>metadata service</w:t>
-      </w:r>
-      <w:r>
-        <w:t xml:space="preserve"> to stop running and the MST will then begin the next job.</w:t>
+        <w:t xml:space="preserve">To update a service with a later version, </w:t>
+      </w:r>
+      <w:r>
+        <w:t xml:space="preserve">with the MST in a stable state, </w:t>
+      </w:r>
+      <w:r>
+        <w:t>stop the Tomcat Server.</w:t>
+      </w:r>
+      <w:r>
+        <w:t xml:space="preserve"> Individual files can be replaced as needed in the service’s installation directory</w:t>
+      </w:r>
+      <w:r>
+        <w:t xml:space="preserve"> in</w:t>
+      </w:r>
+      <w:r>
+        <w:t xml:space="preserve"> MST-instances/</w:t>
+      </w:r>
+      <w:proofErr w:type="spellStart"/>
+      <w:r>
+        <w:t>MetadataServicesToolkit</w:t>
+      </w:r>
+      <w:proofErr w:type="spellEnd"/>
+      <w:r>
+        <w:t>/services/&lt;your-service&gt;.  Restart the Tomcat Server. When the MST restarts it checks each installed service and checks the timestamps of the service’s *</w:t>
+      </w:r>
+      <w:r>
+        <w:t>.jar, *.class, *</w:t>
+      </w:r>
+      <w:r>
+        <w:t>.</w:t>
+      </w:r>
+      <w:proofErr w:type="spellStart"/>
+      <w:r>
+        <w:t>xccfg</w:t>
+      </w:r>
+      <w:proofErr w:type="spellEnd"/>
+      <w:r>
+        <w:t xml:space="preserve"> and </w:t>
+      </w:r>
+      <w:r>
+        <w:t>*.properties</w:t>
+      </w:r>
+      <w:r>
+        <w:t xml:space="preserve"> files.  If it finds an updated file time, it reprocesses the service’s files.</w:t>
       </w:r>
     </w:p>
     <w:p>
@@ -3099,7 +3129,7 @@
             <w:noProof/>
             <w:sz w:val="20"/>
           </w:rPr>
-          <w:t>11</w:t>
+          <w:t>10</w:t>
         </w:r>
         <w:r>
           <w:rPr>
@@ -4420,7 +4450,7 @@
 </file>
 
 <file path=customXml/itemProps1.xml><?xml version="1.0" encoding="utf-8"?>
-<ds:datastoreItem xmlns:ds="http://schemas.openxmlformats.org/officeDocument/2006/customXml" ds:itemID="{4193F13D-B82D-4D39-B1A8-488046B8E42E}">
+<ds:datastoreItem xmlns:ds="http://schemas.openxmlformats.org/officeDocument/2006/customXml" ds:itemID="{047F0DAD-A08F-4FDE-9662-2429F018279A}">
   <ds:schemaRefs>
     <ds:schemaRef ds:uri="http://schemas.openxmlformats.org/officeDocument/2006/bibliography"/>
   </ds:schemaRefs>

</xml_diff>